<commit_message>
update file structure log
</commit_message>
<xml_diff>
--- a/data/file_structure.docx
+++ b/data/file_structure.docx
@@ -1,6 +1,6 @@
 
 <file path=word/document.xml><?xml version="1.0" encoding="utf-8"?>
-<w:document xmlns:wpc="http://schemas.microsoft.com/office/word/2010/wordprocessingCanvas" xmlns:cx="http://schemas.microsoft.com/office/drawing/2014/chartex" xmlns:cx1="http://schemas.microsoft.com/office/drawing/2015/9/8/chartex" xmlns:cx2="http://schemas.microsoft.com/office/drawing/2015/10/21/chartex" xmlns:cx3="http://schemas.microsoft.com/office/drawing/2016/5/9/chartex" xmlns:cx4="http://schemas.microsoft.com/office/drawing/2016/5/10/chartex" xmlns:cx5="http://schemas.microsoft.com/office/drawing/2016/5/11/chartex" xmlns:cx6="http://schemas.microsoft.com/office/drawing/2016/5/12/chartex" xmlns:cx7="http://schemas.microsoft.com/office/drawing/2016/5/13/chartex" xmlns:cx8="http://schemas.microsoft.com/office/drawing/2016/5/14/chartex" xmlns:mc="http://schemas.openxmlformats.org/markup-compatibility/2006" xmlns:aink="http://schemas.microsoft.com/office/drawing/2016/ink" xmlns:am3d="http://schemas.microsoft.com/office/drawing/2017/model3d" xmlns:o="urn:schemas-microsoft-com:office:office" xmlns:r="http://schemas.openxmlformats.org/officeDocument/2006/relationships" xmlns:m="http://schemas.openxmlformats.org/officeDocument/2006/math" xmlns:v="urn:schemas-microsoft-com:vml" xmlns:wp14="http://schemas.microsoft.com/office/word/2010/wordprocessingDrawing" xmlns:wp="http://schemas.openxmlformats.org/drawingml/2006/wordprocessingDrawing" xmlns:w10="urn:schemas-microsoft-com:office:word" xmlns:w="http://schemas.openxmlformats.org/wordprocessingml/2006/main" xmlns:w14="http://schemas.microsoft.com/office/word/2010/wordml" xmlns:w15="http://schemas.microsoft.com/office/word/2012/wordml" xmlns:w16cex="http://schemas.microsoft.com/office/word/2018/wordml/cex" xmlns:w16cid="http://schemas.microsoft.com/office/word/2016/wordml/cid" xmlns:w16="http://schemas.microsoft.com/office/word/2018/wordml" xmlns:w16sdtdh="http://schemas.microsoft.com/office/word/2020/wordml/sdtdatahash" xmlns:w16se="http://schemas.microsoft.com/office/word/2015/wordml/symex" xmlns:wpg="http://schemas.microsoft.com/office/word/2010/wordprocessingGroup" xmlns:wpi="http://schemas.microsoft.com/office/word/2010/wordprocessingInk" xmlns:wne="http://schemas.microsoft.com/office/word/2006/wordml" xmlns:wps="http://schemas.microsoft.com/office/word/2010/wordprocessingShape" mc:Ignorable="w14 w15 w16se w16cid w16 w16cex w16sdtdh wp14">
+<w:document xmlns:wpc="http://schemas.microsoft.com/office/word/2010/wordprocessingCanvas" xmlns:cx="http://schemas.microsoft.com/office/drawing/2014/chartex" xmlns:cx1="http://schemas.microsoft.com/office/drawing/2015/9/8/chartex" xmlns:cx2="http://schemas.microsoft.com/office/drawing/2015/10/21/chartex" xmlns:cx3="http://schemas.microsoft.com/office/drawing/2016/5/9/chartex" xmlns:cx4="http://schemas.microsoft.com/office/drawing/2016/5/10/chartex" xmlns:cx5="http://schemas.microsoft.com/office/drawing/2016/5/11/chartex" xmlns:cx6="http://schemas.microsoft.com/office/drawing/2016/5/12/chartex" xmlns:cx7="http://schemas.microsoft.com/office/drawing/2016/5/13/chartex" xmlns:cx8="http://schemas.microsoft.com/office/drawing/2016/5/14/chartex" xmlns:mc="http://schemas.openxmlformats.org/markup-compatibility/2006" xmlns:aink="http://schemas.microsoft.com/office/drawing/2016/ink" xmlns:am3d="http://schemas.microsoft.com/office/drawing/2017/model3d" xmlns:o="urn:schemas-microsoft-com:office:office" xmlns:oel="http://schemas.microsoft.com/office/2019/extlst" xmlns:r="http://schemas.openxmlformats.org/officeDocument/2006/relationships" xmlns:m="http://schemas.openxmlformats.org/officeDocument/2006/math" xmlns:v="urn:schemas-microsoft-com:vml" xmlns:wp14="http://schemas.microsoft.com/office/word/2010/wordprocessingDrawing" xmlns:wp="http://schemas.openxmlformats.org/drawingml/2006/wordprocessingDrawing" xmlns:w10="urn:schemas-microsoft-com:office:word" xmlns:w="http://schemas.openxmlformats.org/wordprocessingml/2006/main" xmlns:w14="http://schemas.microsoft.com/office/word/2010/wordml" xmlns:w15="http://schemas.microsoft.com/office/word/2012/wordml" xmlns:w16cex="http://schemas.microsoft.com/office/word/2018/wordml/cex" xmlns:w16cid="http://schemas.microsoft.com/office/word/2016/wordml/cid" xmlns:w16="http://schemas.microsoft.com/office/word/2018/wordml" xmlns:w16du="http://schemas.microsoft.com/office/word/2023/wordml/word16du" xmlns:w16sdtdh="http://schemas.microsoft.com/office/word/2020/wordml/sdtdatahash" xmlns:w16se="http://schemas.microsoft.com/office/word/2015/wordml/symex" xmlns:wpg="http://schemas.microsoft.com/office/word/2010/wordprocessingGroup" xmlns:wpi="http://schemas.microsoft.com/office/word/2010/wordprocessingInk" xmlns:wne="http://schemas.microsoft.com/office/word/2006/wordml" xmlns:wps="http://schemas.microsoft.com/office/word/2010/wordprocessingShape" mc:Ignorable="w14 w15 w16se w16cid w16 w16cex w16sdtdh w16du wp14">
   <w:body>
     <w:tbl>
       <w:tblPr>
@@ -9,21 +9,37 @@
         <w:tblLook w:val="04A0" w:firstRow="1" w:lastRow="0" w:firstColumn="1" w:lastColumn="0" w:noHBand="0" w:noVBand="1"/>
       </w:tblPr>
       <w:tblGrid>
-        <w:gridCol w:w="4675"/>
-        <w:gridCol w:w="4675"/>
+        <w:gridCol w:w="7666"/>
+        <w:gridCol w:w="1684"/>
       </w:tblGrid>
       <w:tr>
         <w:tc>
           <w:tcPr>
-            <w:tcW w:w="4675" w:type="dxa"/>
-          </w:tcPr>
-          <w:p>
-            <w:pPr>
-              <w:rPr>
-                <w:b/>
-                <w:bCs/>
-              </w:rPr>
-            </w:pPr>
+            <w:tcW w:w="7666" w:type="dxa"/>
+          </w:tcPr>
+          <w:p>
+            <w:pPr>
+              <w:rPr>
+                <w:b/>
+                <w:bCs/>
+              </w:rPr>
+            </w:pPr>
+            <w:proofErr w:type="spellStart"/>
+            <w:r>
+              <w:rPr>
+                <w:b/>
+                <w:bCs/>
+              </w:rPr>
+              <w:t>NSantiam_case_study</w:t>
+            </w:r>
+            <w:proofErr w:type="spellEnd"/>
+            <w:r>
+              <w:rPr>
+                <w:b/>
+                <w:bCs/>
+              </w:rPr>
+              <w:t xml:space="preserve"> </w:t>
+            </w:r>
             <w:r>
               <w:rPr>
                 <w:b/>
@@ -31,11 +47,18 @@
               </w:rPr>
               <w:t>Script</w:t>
             </w:r>
-          </w:p>
-        </w:tc>
-        <w:tc>
-          <w:tcPr>
-            <w:tcW w:w="4675" w:type="dxa"/>
+            <w:r>
+              <w:rPr>
+                <w:b/>
+                <w:bCs/>
+              </w:rPr>
+              <w:t>s</w:t>
+            </w:r>
+          </w:p>
+        </w:tc>
+        <w:tc>
+          <w:tcPr>
+            <w:tcW w:w="1684" w:type="dxa"/>
           </w:tcPr>
           <w:p>
             <w:pPr>
@@ -57,7 +80,44 @@
       <w:tr>
         <w:tc>
           <w:tcPr>
-            <w:tcW w:w="4675" w:type="dxa"/>
+            <w:tcW w:w="7666" w:type="dxa"/>
+          </w:tcPr>
+          <w:p>
+            <w:pPr>
+              <w:rPr>
+                <w:b/>
+                <w:bCs/>
+              </w:rPr>
+            </w:pPr>
+          </w:p>
+          <w:p>
+            <w:pPr>
+              <w:rPr>
+                <w:b/>
+                <w:bCs/>
+              </w:rPr>
+            </w:pPr>
+            <w:r>
+              <w:rPr>
+                <w:b/>
+                <w:bCs/>
+              </w:rPr>
+              <w:t>1_impute_ST_usgs_</w:t>
+            </w:r>
+            <w:proofErr w:type="gramStart"/>
+            <w:r>
+              <w:rPr>
+                <w:b/>
+                <w:bCs/>
+              </w:rPr>
+              <w:t>gages.R</w:t>
+            </w:r>
+            <w:proofErr w:type="gramEnd"/>
+          </w:p>
+        </w:tc>
+        <w:tc>
+          <w:tcPr>
+            <w:tcW w:w="1684" w:type="dxa"/>
           </w:tcPr>
           <w:p>
             <w:pPr>
@@ -65,199 +125,68 @@
                 <w:highlight w:val="yellow"/>
               </w:rPr>
             </w:pPr>
-          </w:p>
-          <w:p>
-            <w:pPr>
-              <w:rPr>
-                <w:highlight w:val="yellow"/>
-              </w:rPr>
-            </w:pPr>
-            <w:r>
-              <w:rPr>
-                <w:highlight w:val="yellow"/>
-              </w:rPr>
-              <w:t># Need to describe how these were produced, and what scripts were used:</w:t>
-            </w:r>
-          </w:p>
-          <w:p>
-            <w:pPr>
-              <w:rPr>
-                <w:highlight w:val="yellow"/>
-              </w:rPr>
-            </w:pPr>
-            <w:r>
-              <w:rPr>
-                <w:highlight w:val="yellow"/>
-              </w:rPr>
-              <w:t>data_1990-2021.fst</w:t>
-            </w:r>
-          </w:p>
-          <w:p>
-            <w:pPr>
-              <w:rPr>
-                <w:highlight w:val="yellow"/>
-              </w:rPr>
-            </w:pPr>
-            <w:r>
-              <w:rPr>
-                <w:highlight w:val="yellow"/>
-              </w:rPr>
-              <w:t>cc-</w:t>
-            </w:r>
-            <w:proofErr w:type="spellStart"/>
-            <w:r>
-              <w:rPr>
-                <w:highlight w:val="yellow"/>
-              </w:rPr>
-              <w:t>pAdj_cmb.fst</w:t>
-            </w:r>
-            <w:proofErr w:type="spellEnd"/>
-          </w:p>
-          <w:p>
-            <w:pPr>
-              <w:rPr>
-                <w:highlight w:val="yellow"/>
-              </w:rPr>
-            </w:pPr>
-            <w:proofErr w:type="spellStart"/>
-            <w:r>
-              <w:rPr>
-                <w:highlight w:val="yellow"/>
-              </w:rPr>
-              <w:t>NorthSantiam.retro.</w:t>
-            </w:r>
-            <w:proofErr w:type="gramStart"/>
-            <w:r>
-              <w:rPr>
-                <w:highlight w:val="yellow"/>
-              </w:rPr>
-              <w:t>data.list</w:t>
-            </w:r>
-            <w:proofErr w:type="gramEnd"/>
-            <w:r>
-              <w:rPr>
-                <w:highlight w:val="yellow"/>
-              </w:rPr>
-              <w:t>.RData</w:t>
-            </w:r>
-            <w:proofErr w:type="spellEnd"/>
-          </w:p>
-          <w:p>
-            <w:proofErr w:type="spellStart"/>
-            <w:r>
-              <w:rPr>
-                <w:highlight w:val="yellow"/>
-              </w:rPr>
-              <w:t>NorthSantiam.ST_med.</w:t>
-            </w:r>
-            <w:proofErr w:type="gramStart"/>
-            <w:r>
-              <w:rPr>
-                <w:highlight w:val="yellow"/>
-              </w:rPr>
-              <w:t>data.list</w:t>
-            </w:r>
-            <w:proofErr w:type="gramEnd"/>
-            <w:r>
-              <w:rPr>
-                <w:highlight w:val="yellow"/>
-              </w:rPr>
-              <w:t>.RData</w:t>
-            </w:r>
-            <w:proofErr w:type="spellEnd"/>
-          </w:p>
-        </w:tc>
-        <w:tc>
-          <w:tcPr>
-            <w:tcW w:w="4675" w:type="dxa"/>
-          </w:tcPr>
-          <w:p>
-            <w:pPr>
-              <w:rPr>
-                <w:highlight w:val="yellow"/>
-              </w:rPr>
-            </w:pPr>
-          </w:p>
-          <w:p>
-            <w:pPr>
-              <w:rPr>
-                <w:highlight w:val="yellow"/>
-              </w:rPr>
-            </w:pPr>
-            <w:r>
-              <w:rPr>
-                <w:highlight w:val="yellow"/>
-              </w:rPr>
-              <w:t>See Mac/GitHub/Willamette/code</w:t>
-            </w:r>
           </w:p>
         </w:tc>
       </w:tr>
       <w:tr>
         <w:tc>
           <w:tcPr>
-            <w:tcW w:w="4675" w:type="dxa"/>
-          </w:tcPr>
-          <w:p>
-            <w:pPr>
-              <w:rPr>
-                <w:b/>
-                <w:bCs/>
-              </w:rPr>
-            </w:pPr>
-          </w:p>
-          <w:p>
-            <w:pPr>
-              <w:rPr>
-                <w:b/>
-                <w:bCs/>
-              </w:rPr>
-            </w:pPr>
+            <w:tcW w:w="7666" w:type="dxa"/>
+          </w:tcPr>
+          <w:p>
+            <w:pPr>
+              <w:rPr>
+                <w:b/>
+                <w:bCs/>
+              </w:rPr>
+            </w:pPr>
+            <w:r>
+              <w:rPr>
+                <w:b/>
+                <w:bCs/>
+              </w:rPr>
+              <w:t>In:</w:t>
+            </w:r>
+          </w:p>
+          <w:p>
+            <w:r>
+              <w:t>data/shapefiles/</w:t>
+            </w:r>
             <w:proofErr w:type="spellStart"/>
             <w:r>
-              <w:rPr>
-                <w:b/>
-                <w:bCs/>
-              </w:rPr>
-              <w:t>NSantiam_case_study</w:t>
+              <w:t>Willamette_gauge_locations.shp</w:t>
             </w:r>
             <w:proofErr w:type="spellEnd"/>
-            <w:r>
-              <w:rPr>
-                <w:b/>
-                <w:bCs/>
-              </w:rPr>
-              <w:t>/</w:t>
-            </w:r>
-            <w:proofErr w:type="spellStart"/>
-            <w:r>
-              <w:rPr>
-                <w:b/>
-                <w:bCs/>
-              </w:rPr>
-              <w:t>data_</w:t>
-            </w:r>
-            <w:proofErr w:type="gramStart"/>
-            <w:r>
-              <w:rPr>
-                <w:b/>
-                <w:bCs/>
-              </w:rPr>
-              <w:t>prep.R</w:t>
-            </w:r>
-            <w:proofErr w:type="spellEnd"/>
-            <w:proofErr w:type="gramEnd"/>
-          </w:p>
-        </w:tc>
-        <w:tc>
-          <w:tcPr>
-            <w:tcW w:w="4675" w:type="dxa"/>
-          </w:tcPr>
-          <w:p>
-            <w:pPr>
-              <w:rPr>
-                <w:b/>
-                <w:bCs/>
+          </w:p>
+          <w:p>
+            <w:pPr>
+              <w:rPr>
+                <w:b/>
+                <w:bCs/>
+              </w:rPr>
+            </w:pPr>
+            <w:r>
+              <w:rPr>
+                <w:b/>
+                <w:bCs/>
+              </w:rPr>
+              <w:t>Out:</w:t>
+            </w:r>
+          </w:p>
+          <w:p>
+            <w:r>
+              <w:t>data/imputed_data_rf_mod_1990.csv</w:t>
+            </w:r>
+          </w:p>
+        </w:tc>
+        <w:tc>
+          <w:tcPr>
+            <w:tcW w:w="1684" w:type="dxa"/>
+          </w:tcPr>
+          <w:p>
+            <w:pPr>
+              <w:rPr>
+                <w:highlight w:val="yellow"/>
               </w:rPr>
             </w:pPr>
           </w:p>
@@ -266,204 +195,49 @@
       <w:tr>
         <w:tc>
           <w:tcPr>
-            <w:tcW w:w="4675" w:type="dxa"/>
-          </w:tcPr>
-          <w:p>
-            <w:pPr>
-              <w:rPr>
-                <w:sz w:val="20"/>
-                <w:szCs w:val="20"/>
-              </w:rPr>
-            </w:pPr>
-            <w:r>
-              <w:rPr>
-                <w:sz w:val="20"/>
-                <w:szCs w:val="20"/>
-              </w:rPr>
-              <w:t>data/Willamette_LCM_COMIDs.csv</w:t>
-            </w:r>
-          </w:p>
-          <w:p>
-            <w:pPr>
-              <w:rPr>
-                <w:sz w:val="20"/>
-                <w:szCs w:val="20"/>
-              </w:rPr>
-            </w:pPr>
-            <w:r>
-              <w:rPr>
-                <w:sz w:val="20"/>
-                <w:szCs w:val="20"/>
-              </w:rPr>
-              <w:t>data/COMID_to_HUC12.csv</w:t>
-            </w:r>
-          </w:p>
-          <w:p>
-            <w:pPr>
-              <w:rPr>
-                <w:sz w:val="20"/>
-                <w:szCs w:val="20"/>
-              </w:rPr>
-            </w:pPr>
-            <w:r>
-              <w:rPr>
-                <w:sz w:val="20"/>
-                <w:szCs w:val="20"/>
-              </w:rPr>
-              <w:t>data/shapefiles/NHDv2_Willamette_SOgt2.shp</w:t>
-            </w:r>
-          </w:p>
-          <w:p>
-            <w:pPr>
-              <w:rPr>
-                <w:sz w:val="20"/>
-                <w:szCs w:val="20"/>
-              </w:rPr>
-            </w:pPr>
-            <w:r>
-              <w:rPr>
-                <w:sz w:val="20"/>
-                <w:szCs w:val="20"/>
-              </w:rPr>
-              <w:t>data/shapefiles/NHDv2_Willamette_LCM.shp</w:t>
-            </w:r>
-          </w:p>
-          <w:p>
-            <w:pPr>
-              <w:rPr>
-                <w:sz w:val="20"/>
-                <w:szCs w:val="20"/>
-              </w:rPr>
-            </w:pPr>
-            <w:r>
-              <w:rPr>
-                <w:sz w:val="20"/>
-                <w:szCs w:val="20"/>
-              </w:rPr>
-              <w:t>data/shapefiles/north-</w:t>
-            </w:r>
-            <w:proofErr w:type="spellStart"/>
-            <w:r>
-              <w:rPr>
-                <w:sz w:val="20"/>
-                <w:szCs w:val="20"/>
-              </w:rPr>
-              <w:t>santiam_WBD.shp</w:t>
-            </w:r>
-            <w:proofErr w:type="spellEnd"/>
-          </w:p>
-          <w:p>
-            <w:pPr>
-              <w:rPr>
-                <w:sz w:val="20"/>
-                <w:szCs w:val="20"/>
-              </w:rPr>
-            </w:pPr>
-            <w:r>
-              <w:rPr>
-                <w:sz w:val="20"/>
-                <w:szCs w:val="20"/>
-              </w:rPr>
-              <w:t>data/shapefiles/north-</w:t>
-            </w:r>
-            <w:proofErr w:type="spellStart"/>
-            <w:r>
-              <w:rPr>
-                <w:sz w:val="20"/>
-                <w:szCs w:val="20"/>
-              </w:rPr>
-              <w:t>santiam_streams.shp</w:t>
-            </w:r>
-            <w:proofErr w:type="spellEnd"/>
-          </w:p>
-          <w:p>
-            <w:pPr>
-              <w:rPr>
-                <w:sz w:val="20"/>
-                <w:szCs w:val="20"/>
-              </w:rPr>
-            </w:pPr>
-            <w:r>
-              <w:rPr>
-                <w:sz w:val="20"/>
-                <w:szCs w:val="20"/>
-              </w:rPr>
-              <w:t>data/dams/</w:t>
-            </w:r>
-            <w:proofErr w:type="spellStart"/>
-            <w:r>
-              <w:rPr>
-                <w:sz w:val="20"/>
-                <w:szCs w:val="20"/>
-              </w:rPr>
-              <w:t>PNW_Dams.shp</w:t>
-            </w:r>
-            <w:proofErr w:type="spellEnd"/>
-          </w:p>
-          <w:p>
-            <w:pPr>
-              <w:rPr>
-                <w:sz w:val="20"/>
-                <w:szCs w:val="20"/>
-              </w:rPr>
-            </w:pPr>
-            <w:r>
-              <w:rPr>
-                <w:sz w:val="20"/>
-                <w:szCs w:val="20"/>
-              </w:rPr>
-              <w:t>data/shapefiles/PlusFlowlineVAA.csv</w:t>
-            </w:r>
-          </w:p>
-          <w:p>
-            <w:pPr>
-              <w:rPr>
-                <w:sz w:val="20"/>
-                <w:szCs w:val="20"/>
-              </w:rPr>
-            </w:pPr>
-            <w:r>
-              <w:rPr>
-                <w:sz w:val="20"/>
-                <w:szCs w:val="20"/>
-              </w:rPr>
-              <w:t>data/data_1990-2021.fst</w:t>
-            </w:r>
-          </w:p>
-          <w:p>
-            <w:pPr>
-              <w:rPr>
-                <w:sz w:val="20"/>
-                <w:szCs w:val="20"/>
-              </w:rPr>
-            </w:pPr>
-            <w:r>
-              <w:rPr>
-                <w:sz w:val="20"/>
-                <w:szCs w:val="20"/>
-              </w:rPr>
-              <w:t>data/cc-</w:t>
-            </w:r>
-            <w:proofErr w:type="spellStart"/>
-            <w:r>
-              <w:rPr>
-                <w:sz w:val="20"/>
-                <w:szCs w:val="20"/>
-              </w:rPr>
-              <w:t>pAdj_cmb.fst</w:t>
-            </w:r>
-            <w:proofErr w:type="spellEnd"/>
-          </w:p>
-        </w:tc>
-        <w:tc>
-          <w:tcPr>
-            <w:tcW w:w="4675" w:type="dxa"/>
-          </w:tcPr>
-          <w:p>
-            <w:pPr>
-              <w:rPr>
-                <w:sz w:val="20"/>
-                <w:szCs w:val="20"/>
+            <w:tcW w:w="7666" w:type="dxa"/>
+          </w:tcPr>
+          <w:p>
+            <w:pPr>
+              <w:rPr>
+                <w:b/>
+                <w:bCs/>
+              </w:rPr>
+            </w:pPr>
+          </w:p>
+          <w:p>
+            <w:pPr>
+              <w:rPr>
+                <w:b/>
+                <w:bCs/>
+              </w:rPr>
+            </w:pPr>
+            <w:r>
+              <w:rPr>
+                <w:b/>
+                <w:bCs/>
+              </w:rPr>
+              <w:t>2_adjust_ST_below_</w:t>
+            </w:r>
+            <w:proofErr w:type="gramStart"/>
+            <w:r>
+              <w:rPr>
+                <w:b/>
+                <w:bCs/>
+              </w:rPr>
+              <w:t>dams.R</w:t>
+            </w:r>
+            <w:proofErr w:type="gramEnd"/>
+          </w:p>
+        </w:tc>
+        <w:tc>
+          <w:tcPr>
+            <w:tcW w:w="1684" w:type="dxa"/>
+          </w:tcPr>
+          <w:p>
+            <w:pPr>
+              <w:rPr>
+                <w:highlight w:val="yellow"/>
               </w:rPr>
             </w:pPr>
           </w:p>
@@ -472,69 +246,139 @@
       <w:tr>
         <w:tc>
           <w:tcPr>
-            <w:tcW w:w="4675" w:type="dxa"/>
-          </w:tcPr>
-          <w:p>
-            <w:pPr>
-              <w:rPr>
-                <w:b/>
-                <w:bCs/>
-              </w:rPr>
-            </w:pPr>
-          </w:p>
-          <w:p>
-            <w:pPr>
-              <w:rPr>
-                <w:b/>
-                <w:bCs/>
-              </w:rPr>
-            </w:pPr>
+            <w:tcW w:w="7666" w:type="dxa"/>
+          </w:tcPr>
+          <w:p>
+            <w:r>
+              <w:rPr>
+                <w:b/>
+                <w:bCs/>
+              </w:rPr>
+              <w:t>In:</w:t>
+            </w:r>
+          </w:p>
+          <w:p>
+            <w:pPr>
+              <w:rPr>
+                <w:b/>
+                <w:bCs/>
+              </w:rPr>
+            </w:pPr>
+            <w:r>
+              <w:rPr>
+                <w:b/>
+                <w:bCs/>
+              </w:rPr>
+              <w:t>data/Willamette_LCM_COMIDs.csv</w:t>
+            </w:r>
+          </w:p>
+          <w:p>
+            <w:pPr>
+              <w:rPr>
+                <w:b/>
+                <w:bCs/>
+              </w:rPr>
+            </w:pPr>
+            <w:r>
+              <w:rPr>
+                <w:b/>
+                <w:bCs/>
+              </w:rPr>
+              <w:t>data/COMID_to_HUC12.csv</w:t>
+            </w:r>
+          </w:p>
+          <w:p>
+            <w:r>
+              <w:t>data/shapefiles</w:t>
+            </w:r>
+            <w:r>
+              <w:t>/</w:t>
+            </w:r>
+            <w:r>
+              <w:t>PNW_DAMS</w:t>
+            </w:r>
+          </w:p>
+          <w:p>
+            <w:r>
+              <w:t>data/willamette_temperature_gage_info.csv</w:t>
+            </w:r>
+          </w:p>
+          <w:p>
+            <w:r>
+              <w:t>data/imputed_data_rf_mod_1990.csv</w:t>
+            </w:r>
+          </w:p>
+          <w:p>
+            <w:r>
+              <w:t>data/nhdv2/NHDPlusPN/NHDPlus17/NHDSnapshot/Hydrography/NHDFlowline.shp</w:t>
+            </w:r>
+          </w:p>
+          <w:p>
+            <w:r>
+              <w:t>data/nhdv2/NHDPlusPN/NHDPlus17/NHDPlusAttributes/PlusFlowlineVAA.dbf</w:t>
+            </w:r>
+          </w:p>
+          <w:p>
+            <w:r>
+              <w:t>Retrospective and GCM predicted stream temperatures for HUC 170900</w:t>
+            </w:r>
+            <w:r>
+              <w:t xml:space="preserve"> (stored in G-drive; also available at the Riverscapes Consortium Data Exchange</w:t>
+            </w:r>
+            <w:r>
+              <w:t>)</w:t>
+            </w:r>
+          </w:p>
+          <w:p/>
+          <w:p>
+            <w:r>
+              <w:rPr>
+                <w:b/>
+                <w:bCs/>
+              </w:rPr>
+              <w:t>Out:</w:t>
+            </w:r>
+          </w:p>
+          <w:p>
+            <w:r>
+              <w:t>data/170900_retrospective.fst</w:t>
+            </w:r>
+          </w:p>
+          <w:p>
+            <w:r>
+              <w:t>data/170900_AllGCMs.fst</w:t>
+            </w:r>
+          </w:p>
+          <w:p>
+            <w:r>
+              <w:t>data/</w:t>
+            </w:r>
             <w:proofErr w:type="spellStart"/>
             <w:r>
-              <w:rPr>
-                <w:b/>
-                <w:bCs/>
-              </w:rPr>
-              <w:t>NSantiam_case_study</w:t>
+              <w:t>alldat.fst</w:t>
             </w:r>
             <w:proofErr w:type="spellEnd"/>
             <w:r>
-              <w:rPr>
-                <w:b/>
-                <w:bCs/>
-              </w:rPr>
-              <w:t>/</w:t>
+              <w:t xml:space="preserve"> (merged with NHDv2)</w:t>
+            </w:r>
+          </w:p>
+          <w:p>
+            <w:r>
+              <w:t>data/</w:t>
             </w:r>
             <w:proofErr w:type="spellStart"/>
             <w:r>
-              <w:rPr>
-                <w:b/>
-                <w:bCs/>
-              </w:rPr>
-              <w:t>ms_</w:t>
-            </w:r>
-            <w:proofErr w:type="gramStart"/>
-            <w:r>
-              <w:rPr>
-                <w:b/>
-                <w:bCs/>
-              </w:rPr>
-              <w:t>plots</w:t>
-            </w:r>
-            <w:r>
-              <w:rPr>
-                <w:b/>
-                <w:bCs/>
-              </w:rPr>
-              <w:t>.R</w:t>
+              <w:t>final_dat.fst</w:t>
             </w:r>
             <w:proofErr w:type="spellEnd"/>
-            <w:proofErr w:type="gramEnd"/>
-          </w:p>
-        </w:tc>
-        <w:tc>
-          <w:tcPr>
-            <w:tcW w:w="4675" w:type="dxa"/>
+            <w:r>
+              <w:t xml:space="preserve"> (merged with unmodified data)</w:t>
+            </w:r>
+          </w:p>
+        </w:tc>
+        <w:tc>
+          <w:tcPr>
+            <w:tcW w:w="1684" w:type="dxa"/>
           </w:tcPr>
           <w:p>
             <w:pPr>
@@ -549,36 +393,866 @@
       <w:tr>
         <w:tc>
           <w:tcPr>
-            <w:tcW w:w="4675" w:type="dxa"/>
-          </w:tcPr>
-          <w:p>
-            <w:pPr>
-              <w:rPr>
-                <w:sz w:val="20"/>
-                <w:szCs w:val="20"/>
-              </w:rPr>
-            </w:pPr>
-            <w:r>
-              <w:rPr>
-                <w:sz w:val="20"/>
-                <w:szCs w:val="20"/>
+            <w:tcW w:w="7666" w:type="dxa"/>
+          </w:tcPr>
+          <w:p>
+            <w:pPr>
+              <w:rPr>
+                <w:b/>
+                <w:bCs/>
+              </w:rPr>
+            </w:pPr>
+          </w:p>
+          <w:p>
+            <w:pPr>
+              <w:rPr>
+                <w:b/>
+                <w:bCs/>
+              </w:rPr>
+            </w:pPr>
+            <w:r>
+              <w:rPr>
+                <w:b/>
+                <w:bCs/>
+              </w:rPr>
+              <w:t>3</w:t>
+            </w:r>
+            <w:r>
+              <w:rPr>
+                <w:b/>
+                <w:bCs/>
+              </w:rPr>
+              <w:t>_</w:t>
+            </w:r>
+            <w:r>
+              <w:rPr>
+                <w:b/>
+                <w:bCs/>
+              </w:rPr>
+              <w:t>predict_pAdj_</w:t>
+            </w:r>
+            <w:proofErr w:type="gramStart"/>
+            <w:r>
+              <w:rPr>
+                <w:b/>
+                <w:bCs/>
+              </w:rPr>
+              <w:t>retro</w:t>
+            </w:r>
+            <w:r>
+              <w:rPr>
+                <w:b/>
+                <w:bCs/>
+              </w:rPr>
+              <w:t>.R</w:t>
+            </w:r>
+            <w:proofErr w:type="gramEnd"/>
+          </w:p>
+        </w:tc>
+        <w:tc>
+          <w:tcPr>
+            <w:tcW w:w="1684" w:type="dxa"/>
+          </w:tcPr>
+          <w:p>
+            <w:pPr>
+              <w:rPr>
+                <w:highlight w:val="yellow"/>
+              </w:rPr>
+            </w:pPr>
+          </w:p>
+        </w:tc>
+      </w:tr>
+      <w:tr>
+        <w:tc>
+          <w:tcPr>
+            <w:tcW w:w="7666" w:type="dxa"/>
+          </w:tcPr>
+          <w:p>
+            <w:r>
+              <w:rPr>
+                <w:b/>
+                <w:bCs/>
+              </w:rPr>
+              <w:t>In:</w:t>
+            </w:r>
+          </w:p>
+          <w:p>
+            <w:r>
+              <w:t>data/</w:t>
+            </w:r>
+            <w:proofErr w:type="spellStart"/>
+            <w:r>
+              <w:t>final_dat.fst</w:t>
+            </w:r>
+            <w:proofErr w:type="spellEnd"/>
+          </w:p>
+          <w:p>
+            <w:r>
+              <w:t>data/spatial_data.csv</w:t>
+            </w:r>
+          </w:p>
+          <w:p>
+            <w:r>
+              <w:t>data/170900_retrospective.fst</w:t>
+            </w:r>
+          </w:p>
+          <w:p>
+            <w:pPr>
+              <w:rPr>
+                <w:color w:val="808080" w:themeColor="background1" w:themeShade="80"/>
+              </w:rPr>
+            </w:pPr>
+            <w:r>
+              <w:rPr>
+                <w:color w:val="808080" w:themeColor="background1" w:themeShade="80"/>
               </w:rPr>
               <w:t>data/Willamette_LCM_COMIDs.csv</w:t>
             </w:r>
-            <w:r>
-              <w:rPr>
-                <w:sz w:val="20"/>
-                <w:szCs w:val="20"/>
-              </w:rPr>
-              <w:t xml:space="preserve"> </w:t>
-            </w:r>
-            <w:r>
-              <w:rPr>
-                <w:sz w:val="20"/>
-                <w:szCs w:val="20"/>
-              </w:rPr>
+          </w:p>
+          <w:p/>
+          <w:p>
+            <w:r>
+              <w:rPr>
+                <w:b/>
+                <w:bCs/>
+              </w:rPr>
+              <w:t>Out:</w:t>
+            </w:r>
+          </w:p>
+          <w:p>
+            <w:r>
+              <w:t>d</w:t>
+            </w:r>
+            <w:r>
+              <w:t>ata/</w:t>
+            </w:r>
+            <w:proofErr w:type="spellStart"/>
+            <w:r>
+              <w:t>rf.mod.RData</w:t>
+            </w:r>
+            <w:proofErr w:type="spellEnd"/>
+          </w:p>
+          <w:p>
+            <w:r>
               <w:t>data/</w:t>
             </w:r>
+            <w:proofErr w:type="spellStart"/>
+            <w:r>
+              <w:t>FinalpAdj.fst</w:t>
+            </w:r>
+            <w:proofErr w:type="spellEnd"/>
+          </w:p>
+          <w:p>
+            <w:r>
+              <w:t>data/</w:t>
+            </w:r>
+            <w:proofErr w:type="spellStart"/>
+            <w:r>
+              <w:t>final_data.fst</w:t>
+            </w:r>
+            <w:proofErr w:type="spellEnd"/>
+            <w:r>
+              <w:t xml:space="preserve"> (merged with </w:t>
+            </w:r>
+            <w:proofErr w:type="spellStart"/>
+            <w:r>
+              <w:t>pAdj</w:t>
+            </w:r>
+            <w:proofErr w:type="spellEnd"/>
+            <w:r>
+              <w:t>)</w:t>
+            </w:r>
+          </w:p>
+        </w:tc>
+        <w:tc>
+          <w:tcPr>
+            <w:tcW w:w="1684" w:type="dxa"/>
+          </w:tcPr>
+          <w:p>
+            <w:pPr>
+              <w:rPr>
+                <w:b/>
+                <w:bCs/>
+              </w:rPr>
+            </w:pPr>
+          </w:p>
+        </w:tc>
+      </w:tr>
+      <w:tr>
+        <w:tc>
+          <w:tcPr>
+            <w:tcW w:w="7666" w:type="dxa"/>
+          </w:tcPr>
+          <w:p>
+            <w:pPr>
+              <w:rPr>
+                <w:b/>
+                <w:bCs/>
+              </w:rPr>
+            </w:pPr>
+          </w:p>
+          <w:p>
+            <w:pPr>
+              <w:rPr>
+                <w:b/>
+                <w:bCs/>
+              </w:rPr>
+            </w:pPr>
+            <w:r>
+              <w:rPr>
+                <w:b/>
+                <w:bCs/>
+              </w:rPr>
+              <w:t>4</w:t>
+            </w:r>
+            <w:r>
+              <w:rPr>
+                <w:b/>
+                <w:bCs/>
+              </w:rPr>
+              <w:t>_predict_pAdj_GCMs.R</w:t>
+            </w:r>
+          </w:p>
+        </w:tc>
+        <w:tc>
+          <w:tcPr>
+            <w:tcW w:w="1684" w:type="dxa"/>
+          </w:tcPr>
+          <w:p>
+            <w:pPr>
+              <w:rPr>
+                <w:highlight w:val="yellow"/>
+              </w:rPr>
+            </w:pPr>
+          </w:p>
+        </w:tc>
+      </w:tr>
+      <w:tr>
+        <w:tc>
+          <w:tcPr>
+            <w:tcW w:w="7666" w:type="dxa"/>
+          </w:tcPr>
+          <w:p>
+            <w:r>
+              <w:rPr>
+                <w:b/>
+                <w:bCs/>
+              </w:rPr>
+              <w:t>In:</w:t>
+            </w:r>
+          </w:p>
+          <w:p>
+            <w:pPr>
+              <w:rPr>
+                <w:color w:val="808080" w:themeColor="background1" w:themeShade="80"/>
+              </w:rPr>
+            </w:pPr>
+            <w:r>
+              <w:rPr>
+                <w:color w:val="808080" w:themeColor="background1" w:themeShade="80"/>
+              </w:rPr>
+              <w:t>data/Willamette_LCM_COMIDs.csv</w:t>
+            </w:r>
+          </w:p>
+          <w:p>
+            <w:pPr>
+              <w:rPr>
+                <w:color w:val="808080" w:themeColor="background1" w:themeShade="80"/>
+              </w:rPr>
+            </w:pPr>
+            <w:r>
+              <w:rPr>
+                <w:color w:val="808080" w:themeColor="background1" w:themeShade="80"/>
+              </w:rPr>
+              <w:t>data/COMID_to_HUC12.csv</w:t>
+            </w:r>
+          </w:p>
+          <w:p>
+            <w:r>
+              <w:t>data/spatial_data.csv</w:t>
+            </w:r>
+          </w:p>
+          <w:p>
+            <w:r>
+              <w:t>data/</w:t>
+            </w:r>
+            <w:proofErr w:type="spellStart"/>
+            <w:r>
+              <w:t>final_data.fst</w:t>
+            </w:r>
+            <w:proofErr w:type="spellEnd"/>
+          </w:p>
+          <w:p/>
+          <w:p>
+            <w:r>
+              <w:rPr>
+                <w:b/>
+                <w:bCs/>
+              </w:rPr>
+              <w:t>Out:</w:t>
+            </w:r>
+          </w:p>
+          <w:p>
+            <w:r>
+              <w:t>data/</w:t>
+            </w:r>
+            <w:proofErr w:type="spellStart"/>
+            <w:r>
+              <w:t>st-cc_data.fst</w:t>
+            </w:r>
+            <w:proofErr w:type="spellEnd"/>
+          </w:p>
+          <w:p>
+            <w:r>
+              <w:lastRenderedPageBreak/>
+              <w:t>data/cc-</w:t>
+            </w:r>
+            <w:proofErr w:type="spellStart"/>
+            <w:r>
+              <w:t>pAdj_cmb.fst</w:t>
+            </w:r>
+            <w:proofErr w:type="spellEnd"/>
+          </w:p>
+        </w:tc>
+        <w:tc>
+          <w:tcPr>
+            <w:tcW w:w="1684" w:type="dxa"/>
+          </w:tcPr>
+          <w:p>
+            <w:pPr>
+              <w:rPr>
+                <w:b/>
+                <w:bCs/>
+              </w:rPr>
+            </w:pPr>
+          </w:p>
+        </w:tc>
+      </w:tr>
+      <w:tr>
+        <w:tc>
+          <w:tcPr>
+            <w:tcW w:w="7666" w:type="dxa"/>
+          </w:tcPr>
+          <w:p>
+            <w:pPr>
+              <w:rPr>
+                <w:b/>
+                <w:bCs/>
+              </w:rPr>
+            </w:pPr>
+          </w:p>
+          <w:p>
+            <w:pPr>
+              <w:rPr>
+                <w:b/>
+                <w:bCs/>
+              </w:rPr>
+            </w:pPr>
+            <w:r>
+              <w:rPr>
+                <w:b/>
+                <w:bCs/>
+              </w:rPr>
+              <w:t>5</w:t>
+            </w:r>
+            <w:r>
+              <w:rPr>
+                <w:b/>
+                <w:bCs/>
+              </w:rPr>
+              <w:t>_</w:t>
+            </w:r>
+            <w:r>
+              <w:rPr>
+                <w:b/>
+                <w:bCs/>
+              </w:rPr>
+              <w:t>report_</w:t>
+            </w:r>
+            <w:proofErr w:type="gramStart"/>
+            <w:r>
+              <w:rPr>
+                <w:b/>
+                <w:bCs/>
+              </w:rPr>
+              <w:t>plots</w:t>
+            </w:r>
+            <w:r>
+              <w:rPr>
+                <w:b/>
+                <w:bCs/>
+              </w:rPr>
+              <w:t>.R</w:t>
+            </w:r>
+            <w:proofErr w:type="gramEnd"/>
+          </w:p>
+        </w:tc>
+        <w:tc>
+          <w:tcPr>
+            <w:tcW w:w="1684" w:type="dxa"/>
+          </w:tcPr>
+          <w:p>
+            <w:pPr>
+              <w:rPr>
+                <w:highlight w:val="yellow"/>
+              </w:rPr>
+            </w:pPr>
+          </w:p>
+        </w:tc>
+      </w:tr>
+      <w:tr>
+        <w:tc>
+          <w:tcPr>
+            <w:tcW w:w="7666" w:type="dxa"/>
+          </w:tcPr>
+          <w:p>
+            <w:r>
+              <w:rPr>
+                <w:b/>
+                <w:bCs/>
+              </w:rPr>
+              <w:t>In:</w:t>
+            </w:r>
+          </w:p>
+          <w:p>
+            <w:r>
+              <w:t>data/</w:t>
+            </w:r>
+            <w:proofErr w:type="spellStart"/>
+            <w:r>
+              <w:t>final_data.fst</w:t>
+            </w:r>
+            <w:proofErr w:type="spellEnd"/>
+          </w:p>
+          <w:p>
+            <w:r>
+              <w:t>streams shapefile</w:t>
+            </w:r>
+          </w:p>
+          <w:p>
+            <w:r>
+              <w:t>data/willamette_temperature_gage_info.csv</w:t>
+            </w:r>
+          </w:p>
+          <w:p>
+            <w:r>
+              <w:t>data/imputed_data_rf_mod_1990.csv</w:t>
+            </w:r>
+          </w:p>
+        </w:tc>
+        <w:tc>
+          <w:tcPr>
+            <w:tcW w:w="1684" w:type="dxa"/>
+          </w:tcPr>
+          <w:p>
+            <w:pPr>
+              <w:rPr>
+                <w:b/>
+                <w:bCs/>
+              </w:rPr>
+            </w:pPr>
+          </w:p>
+        </w:tc>
+      </w:tr>
+      <w:tr>
+        <w:tc>
+          <w:tcPr>
+            <w:tcW w:w="7666" w:type="dxa"/>
+          </w:tcPr>
+          <w:p>
+            <w:pPr>
+              <w:rPr>
+                <w:b/>
+                <w:bCs/>
+              </w:rPr>
+            </w:pPr>
+          </w:p>
+          <w:p>
+            <w:pPr>
+              <w:rPr>
+                <w:b/>
+                <w:bCs/>
+              </w:rPr>
+            </w:pPr>
+            <w:r>
+              <w:rPr>
+                <w:b/>
+                <w:bCs/>
+              </w:rPr>
+              <w:t>6</w:t>
+            </w:r>
+            <w:r>
+              <w:rPr>
+                <w:b/>
+                <w:bCs/>
+              </w:rPr>
+              <w:t>_</w:t>
+            </w:r>
+            <w:r>
+              <w:rPr>
+                <w:b/>
+                <w:bCs/>
+              </w:rPr>
+              <w:t>data_p</w:t>
+            </w:r>
+            <w:r>
+              <w:rPr>
+                <w:b/>
+                <w:bCs/>
+              </w:rPr>
+              <w:t>rocessing_</w:t>
+            </w:r>
+            <w:proofErr w:type="gramStart"/>
+            <w:r>
+              <w:rPr>
+                <w:b/>
+                <w:bCs/>
+              </w:rPr>
+              <w:t>metrics</w:t>
+            </w:r>
+            <w:r>
+              <w:rPr>
+                <w:b/>
+                <w:bCs/>
+              </w:rPr>
+              <w:t>.R</w:t>
+            </w:r>
+            <w:proofErr w:type="gramEnd"/>
+          </w:p>
+        </w:tc>
+        <w:tc>
+          <w:tcPr>
+            <w:tcW w:w="1684" w:type="dxa"/>
+          </w:tcPr>
+          <w:p>
+            <w:pPr>
+              <w:rPr>
+                <w:b/>
+                <w:bCs/>
+              </w:rPr>
+            </w:pPr>
+          </w:p>
+        </w:tc>
+      </w:tr>
+      <w:tr>
+        <w:tc>
+          <w:tcPr>
+            <w:tcW w:w="7666" w:type="dxa"/>
+          </w:tcPr>
+          <w:p>
+            <w:pPr>
+              <w:rPr>
+                <w:color w:val="808080" w:themeColor="background1" w:themeShade="80"/>
+                <w:sz w:val="20"/>
+                <w:szCs w:val="20"/>
+              </w:rPr>
+            </w:pPr>
+            <w:r>
+              <w:rPr>
+                <w:color w:val="808080" w:themeColor="background1" w:themeShade="80"/>
+                <w:sz w:val="20"/>
+                <w:szCs w:val="20"/>
+              </w:rPr>
+              <w:t>data/Willamette_LCM_COMIDs.csv</w:t>
+            </w:r>
+          </w:p>
+          <w:p>
+            <w:pPr>
+              <w:rPr>
+                <w:color w:val="808080" w:themeColor="background1" w:themeShade="80"/>
+                <w:sz w:val="20"/>
+                <w:szCs w:val="20"/>
+              </w:rPr>
+            </w:pPr>
+            <w:r>
+              <w:rPr>
+                <w:color w:val="808080" w:themeColor="background1" w:themeShade="80"/>
+                <w:sz w:val="20"/>
+                <w:szCs w:val="20"/>
+              </w:rPr>
+              <w:t>data/COMID_to_HUC12.csv</w:t>
+            </w:r>
+          </w:p>
+          <w:p>
+            <w:pPr>
+              <w:rPr>
+                <w:sz w:val="20"/>
+                <w:szCs w:val="20"/>
+              </w:rPr>
+            </w:pPr>
+            <w:r>
+              <w:rPr>
+                <w:sz w:val="20"/>
+                <w:szCs w:val="20"/>
+              </w:rPr>
+              <w:t>data/shapefiles/NHDv2_Willamette_SOgt2.shp</w:t>
+            </w:r>
+          </w:p>
+          <w:p>
+            <w:pPr>
+              <w:rPr>
+                <w:sz w:val="20"/>
+                <w:szCs w:val="20"/>
+              </w:rPr>
+            </w:pPr>
+            <w:r>
+              <w:rPr>
+                <w:sz w:val="20"/>
+                <w:szCs w:val="20"/>
+              </w:rPr>
+              <w:t>data/shapefiles/NHDv2_Willamette_LCM.shp</w:t>
+            </w:r>
+          </w:p>
+          <w:p>
+            <w:pPr>
+              <w:rPr>
+                <w:sz w:val="20"/>
+                <w:szCs w:val="20"/>
+              </w:rPr>
+            </w:pPr>
+            <w:r>
+              <w:rPr>
+                <w:sz w:val="20"/>
+                <w:szCs w:val="20"/>
+              </w:rPr>
+              <w:t>data/shapefiles/north-</w:t>
+            </w:r>
+            <w:proofErr w:type="spellStart"/>
+            <w:r>
+              <w:rPr>
+                <w:sz w:val="20"/>
+                <w:szCs w:val="20"/>
+              </w:rPr>
+              <w:t>santiam_WBD.shp</w:t>
+            </w:r>
+            <w:proofErr w:type="spellEnd"/>
+          </w:p>
+          <w:p>
+            <w:pPr>
+              <w:rPr>
+                <w:sz w:val="20"/>
+                <w:szCs w:val="20"/>
+              </w:rPr>
+            </w:pPr>
+            <w:r>
+              <w:rPr>
+                <w:sz w:val="20"/>
+                <w:szCs w:val="20"/>
+              </w:rPr>
+              <w:t>data/shapefiles/north-</w:t>
+            </w:r>
+            <w:proofErr w:type="spellStart"/>
+            <w:r>
+              <w:rPr>
+                <w:sz w:val="20"/>
+                <w:szCs w:val="20"/>
+              </w:rPr>
+              <w:t>santiam_streams.shp</w:t>
+            </w:r>
+            <w:proofErr w:type="spellEnd"/>
+          </w:p>
+          <w:p>
+            <w:pPr>
+              <w:rPr>
+                <w:sz w:val="20"/>
+                <w:szCs w:val="20"/>
+              </w:rPr>
+            </w:pPr>
+            <w:r>
+              <w:rPr>
+                <w:sz w:val="20"/>
+                <w:szCs w:val="20"/>
+              </w:rPr>
+              <w:t>data/dams/</w:t>
+            </w:r>
+            <w:proofErr w:type="spellStart"/>
+            <w:r>
+              <w:rPr>
+                <w:sz w:val="20"/>
+                <w:szCs w:val="20"/>
+              </w:rPr>
+              <w:t>PNW_Dams.shp</w:t>
+            </w:r>
+            <w:proofErr w:type="spellEnd"/>
+          </w:p>
+          <w:p>
+            <w:pPr>
+              <w:rPr>
+                <w:sz w:val="20"/>
+                <w:szCs w:val="20"/>
+              </w:rPr>
+            </w:pPr>
+            <w:r>
+              <w:rPr>
+                <w:sz w:val="20"/>
+                <w:szCs w:val="20"/>
+              </w:rPr>
+              <w:t>data/shapefiles/PlusFlowlineVAA.csv</w:t>
+            </w:r>
+          </w:p>
+          <w:p>
+            <w:pPr>
+              <w:rPr>
+                <w:sz w:val="20"/>
+                <w:szCs w:val="20"/>
+              </w:rPr>
+            </w:pPr>
+            <w:r>
+              <w:rPr>
+                <w:sz w:val="20"/>
+                <w:szCs w:val="20"/>
+              </w:rPr>
+              <w:t>data/data_1990-2021.fst</w:t>
+            </w:r>
+          </w:p>
+          <w:p>
+            <w:pPr>
+              <w:rPr>
+                <w:sz w:val="20"/>
+                <w:szCs w:val="20"/>
+              </w:rPr>
+            </w:pPr>
+            <w:r>
+              <w:rPr>
+                <w:sz w:val="20"/>
+                <w:szCs w:val="20"/>
+              </w:rPr>
+              <w:t>data/cc-</w:t>
+            </w:r>
+            <w:proofErr w:type="spellStart"/>
+            <w:r>
+              <w:rPr>
+                <w:sz w:val="20"/>
+                <w:szCs w:val="20"/>
+              </w:rPr>
+              <w:t>pAdj_cmb.fst</w:t>
+            </w:r>
+            <w:proofErr w:type="spellEnd"/>
+          </w:p>
+        </w:tc>
+        <w:tc>
+          <w:tcPr>
+            <w:tcW w:w="1684" w:type="dxa"/>
+          </w:tcPr>
+          <w:p>
+            <w:pPr>
+              <w:rPr>
+                <w:sz w:val="20"/>
+                <w:szCs w:val="20"/>
+              </w:rPr>
+            </w:pPr>
+          </w:p>
+        </w:tc>
+      </w:tr>
+      <w:tr>
+        <w:tc>
+          <w:tcPr>
+            <w:tcW w:w="7666" w:type="dxa"/>
+          </w:tcPr>
+          <w:p>
+            <w:pPr>
+              <w:rPr>
+                <w:b/>
+                <w:bCs/>
+              </w:rPr>
+            </w:pPr>
+          </w:p>
+          <w:p>
+            <w:pPr>
+              <w:rPr>
+                <w:b/>
+                <w:bCs/>
+              </w:rPr>
+            </w:pPr>
+            <w:r>
+              <w:rPr>
+                <w:b/>
+                <w:bCs/>
+              </w:rPr>
+              <w:t>7</w:t>
+            </w:r>
+            <w:r>
+              <w:rPr>
+                <w:b/>
+                <w:bCs/>
+              </w:rPr>
+              <w:t>_</w:t>
+            </w:r>
+            <w:r>
+              <w:rPr>
+                <w:b/>
+                <w:bCs/>
+              </w:rPr>
+              <w:t>ms_</w:t>
+            </w:r>
+            <w:proofErr w:type="gramStart"/>
+            <w:r>
+              <w:rPr>
+                <w:b/>
+                <w:bCs/>
+              </w:rPr>
+              <w:t>plots</w:t>
+            </w:r>
+            <w:r>
+              <w:rPr>
+                <w:b/>
+                <w:bCs/>
+              </w:rPr>
+              <w:t>.R</w:t>
+            </w:r>
+            <w:proofErr w:type="gramEnd"/>
+          </w:p>
+        </w:tc>
+        <w:tc>
+          <w:tcPr>
+            <w:tcW w:w="1684" w:type="dxa"/>
+          </w:tcPr>
+          <w:p>
+            <w:pPr>
+              <w:rPr>
+                <w:b/>
+                <w:bCs/>
+              </w:rPr>
+            </w:pPr>
+          </w:p>
+        </w:tc>
+      </w:tr>
+      <w:tr>
+        <w:tc>
+          <w:tcPr>
+            <w:tcW w:w="7666" w:type="dxa"/>
+          </w:tcPr>
+          <w:p>
+            <w:pPr>
+              <w:rPr>
+                <w:color w:val="808080" w:themeColor="background1" w:themeShade="80"/>
+                <w:sz w:val="20"/>
+                <w:szCs w:val="20"/>
+              </w:rPr>
+            </w:pPr>
+            <w:r>
+              <w:rPr>
+                <w:color w:val="808080" w:themeColor="background1" w:themeShade="80"/>
+                <w:sz w:val="20"/>
+                <w:szCs w:val="20"/>
+              </w:rPr>
+              <w:t xml:space="preserve">data/Willamette_LCM_COMIDs.csv </w:t>
+            </w:r>
+          </w:p>
+          <w:p>
+            <w:pPr>
+              <w:rPr>
+                <w:sz w:val="20"/>
+                <w:szCs w:val="20"/>
+              </w:rPr>
+            </w:pPr>
+            <w:r>
+              <w:rPr>
+                <w:sz w:val="20"/>
+                <w:szCs w:val="20"/>
+              </w:rPr>
+              <w:t>data/</w:t>
+            </w:r>
             <w:r>
               <w:rPr>
                 <w:sz w:val="20"/>
@@ -591,7 +1265,7 @@
                 <w:sz w:val="20"/>
                 <w:szCs w:val="20"/>
               </w:rPr>
-              <w:t>s.csv</w:t>
+              <w:t>.csv</w:t>
             </w:r>
           </w:p>
           <w:p>
@@ -621,6 +1295,21 @@
                 <w:sz w:val="20"/>
                 <w:szCs w:val="20"/>
               </w:rPr>
+              <w:t>data/Detroit_cc_data.csv</w:t>
+            </w:r>
+          </w:p>
+          <w:p>
+            <w:pPr>
+              <w:rPr>
+                <w:sz w:val="20"/>
+                <w:szCs w:val="20"/>
+              </w:rPr>
+            </w:pPr>
+            <w:r>
+              <w:rPr>
+                <w:sz w:val="20"/>
+                <w:szCs w:val="20"/>
+              </w:rPr>
               <w:t>data/thermal_metrics_north-santiam_cc.csv</w:t>
             </w:r>
           </w:p>
@@ -806,7 +1495,7 @@
         </w:tc>
         <w:tc>
           <w:tcPr>
-            <w:tcW w:w="4675" w:type="dxa"/>
+            <w:tcW w:w="1684" w:type="dxa"/>
           </w:tcPr>
           <w:p>
             <w:pPr>
@@ -830,15 +1519,13 @@
               </w:rPr>
               <w:t xml:space="preserve">Produced in </w:t>
             </w:r>
-            <w:proofErr w:type="spellStart"/>
-            <w:r>
-              <w:rPr>
-                <w:sz w:val="20"/>
-                <w:szCs w:val="20"/>
-              </w:rPr>
-              <w:t>data_prep</w:t>
-            </w:r>
-            <w:proofErr w:type="spellEnd"/>
+            <w:r>
+              <w:rPr>
+                <w:sz w:val="20"/>
+                <w:szCs w:val="20"/>
+              </w:rPr>
+              <w:t>step 5</w:t>
+            </w:r>
           </w:p>
         </w:tc>
       </w:tr>
@@ -860,7 +1547,7 @@
 </file>
 
 <file path=word/styles.xml><?xml version="1.0" encoding="utf-8"?>
-<w:styles xmlns:mc="http://schemas.openxmlformats.org/markup-compatibility/2006" xmlns:r="http://schemas.openxmlformats.org/officeDocument/2006/relationships" xmlns:w="http://schemas.openxmlformats.org/wordprocessingml/2006/main" xmlns:w14="http://schemas.microsoft.com/office/word/2010/wordml" xmlns:w15="http://schemas.microsoft.com/office/word/2012/wordml" xmlns:w16cex="http://schemas.microsoft.com/office/word/2018/wordml/cex" xmlns:w16cid="http://schemas.microsoft.com/office/word/2016/wordml/cid" xmlns:w16="http://schemas.microsoft.com/office/word/2018/wordml" xmlns:w16sdtdh="http://schemas.microsoft.com/office/word/2020/wordml/sdtdatahash" xmlns:w16se="http://schemas.microsoft.com/office/word/2015/wordml/symex" mc:Ignorable="w14 w15 w16se w16cid w16 w16cex w16sdtdh">
+<w:styles xmlns:mc="http://schemas.openxmlformats.org/markup-compatibility/2006" xmlns:r="http://schemas.openxmlformats.org/officeDocument/2006/relationships" xmlns:w="http://schemas.openxmlformats.org/wordprocessingml/2006/main" xmlns:w14="http://schemas.microsoft.com/office/word/2010/wordml" xmlns:w15="http://schemas.microsoft.com/office/word/2012/wordml" xmlns:w16cex="http://schemas.microsoft.com/office/word/2018/wordml/cex" xmlns:w16cid="http://schemas.microsoft.com/office/word/2016/wordml/cid" xmlns:w16="http://schemas.microsoft.com/office/word/2018/wordml" xmlns:w16du="http://schemas.microsoft.com/office/word/2023/wordml/word16du" xmlns:w16sdtdh="http://schemas.microsoft.com/office/word/2020/wordml/sdtdatahash" xmlns:w16se="http://schemas.microsoft.com/office/word/2015/wordml/symex" mc:Ignorable="w14 w15 w16se w16cid w16 w16cex w16sdtdh w16du">
   <w:docDefaults>
     <w:rPrDefault>
       <w:rPr>

</xml_diff>